<commit_message>
Add files and start of new course
</commit_message>
<xml_diff>
--- a/GEOG501/Lab 08/Lab8_Aidan_Brown.docx
+++ b/GEOG501/Lab 08/Lab8_Aidan_Brown.docx
@@ -58,10 +58,10 @@
         <mc:AlternateContent>
           <mc:Choice Requires="wpg">
             <w:drawing>
-              <wp:inline distT="0" distB="0" distL="0" distR="0" wp14:anchorId="2FC8C32A" wp14:editId="43F3F534">
+              <wp:inline distT="0" distB="0" distL="0" distR="0" wp14:anchorId="39AFAA4D" wp14:editId="232516FA">
                 <wp:extent cx="38134" cy="38134"/>
                 <wp:effectExtent l="0" t="0" r="0" b="0"/>
-                <wp:docPr id="3916" name="Group 3916"/>
+                <wp:docPr id="4528" name="Group 4528"/>
                 <wp:cNvGraphicFramePr/>
                 <a:graphic xmlns:a="http://schemas.openxmlformats.org/drawingml/2006/main">
                   <a:graphicData uri="http://schemas.microsoft.com/office/word/2010/wordprocessingGroup">
@@ -206,7 +206,7 @@
           </mc:Choice>
           <mc:Fallback xmlns:a="http://schemas.openxmlformats.org/drawingml/2006/main">
             <w:pict>
-              <v:group id="Group 3916" style="width:3.0027pt;height:3.00269pt;mso-position-horizontal-relative:char;mso-position-vertical-relative:line" coordsize="381,381">
+              <v:group id="Group 4528" style="width:3.0027pt;height:3.00269pt;mso-position-horizontal-relative:char;mso-position-vertical-relative:line" coordsize="381,381">
                 <v:shape id="Shape 11" style="position:absolute;width:381;height:381;left:0;top:0;" coordsize="38134,38134" path="m19067,0c21596,0,24028,484,26364,1451c28700,2419,30762,3796,32550,5584c34337,7372,35715,9434,36683,11770c37650,14106,38134,16539,38134,19067c38134,21595,37650,24027,36683,26363c35715,28699,34337,30761,32550,32549c30762,34337,28700,35715,26364,36682c24028,37650,21596,38134,19067,38134c16539,38134,14107,37650,11770,36682c9435,35715,7373,34337,5585,32549c3797,30761,2419,28699,1451,26363c484,24027,0,21595,0,19067c0,16539,484,14106,1451,11770c2419,9434,3797,7372,5585,5584c7373,3796,9435,2419,11770,1451c14107,484,16539,0,19067,0x">
                   <v:stroke weight="0pt" endcap="flat" joinstyle="miter" miterlimit="10" on="false" color="#000000" opacity="0"/>
                   <v:fill on="true" color="#b5b5b5"/>
@@ -279,10 +279,10 @@
         <mc:AlternateContent>
           <mc:Choice Requires="wpg">
             <w:drawing>
-              <wp:inline distT="0" distB="0" distL="0" distR="0" wp14:anchorId="0112A8A8" wp14:editId="43DCE390">
+              <wp:inline distT="0" distB="0" distL="0" distR="0" wp14:anchorId="60EF47D7" wp14:editId="56A3E6D5">
                 <wp:extent cx="38134" cy="38134"/>
                 <wp:effectExtent l="0" t="0" r="0" b="0"/>
-                <wp:docPr id="3917" name="Group 3917"/>
+                <wp:docPr id="4529" name="Group 4529"/>
                 <wp:cNvGraphicFramePr/>
                 <a:graphic xmlns:a="http://schemas.openxmlformats.org/drawingml/2006/main">
                   <a:graphicData uri="http://schemas.microsoft.com/office/word/2010/wordprocessingGroup">
@@ -427,7 +427,7 @@
           </mc:Choice>
           <mc:Fallback xmlns:a="http://schemas.openxmlformats.org/drawingml/2006/main">
             <w:pict>
-              <v:group id="Group 3917" style="width:3.0027pt;height:3.00269pt;mso-position-horizontal-relative:char;mso-position-vertical-relative:line" coordsize="381,381">
+              <v:group id="Group 4529" style="width:3.0027pt;height:3.00269pt;mso-position-horizontal-relative:char;mso-position-vertical-relative:line" coordsize="381,381">
                 <v:shape id="Shape 22" style="position:absolute;width:381;height:381;left:0;top:0;" coordsize="38134,38134" path="m19067,0c21596,0,24028,483,26364,1451c28700,2418,30762,3796,32550,5584c34337,7372,35715,9434,36683,11770c37650,14106,38134,16539,38134,19067c38134,21595,37650,24027,36683,26363c35715,28699,34337,30761,32550,32549c30762,34337,28700,35714,26364,36682c24028,37650,21596,38134,19067,38134c16539,38134,14107,37650,11770,36682c9435,35714,7373,34337,5585,32549c3797,30761,2419,28699,1451,26363c484,24027,0,21595,0,19067c0,16539,484,14106,1451,11770c2419,9434,3797,7372,5585,5584c7373,3796,9435,2418,11770,1451c14107,483,16539,0,19067,0x">
                   <v:stroke weight="0pt" endcap="flat" joinstyle="miter" miterlimit="10" on="false" color="#000000" opacity="0"/>
                   <v:fill on="true" color="#b5b5b5"/>
@@ -532,7 +532,7 @@
         <mc:AlternateContent>
           <mc:Choice Requires="wpg">
             <w:drawing>
-              <wp:anchor distT="0" distB="0" distL="114300" distR="114300" simplePos="0" relativeHeight="251658240" behindDoc="0" locked="0" layoutInCell="1" allowOverlap="1" wp14:anchorId="0C12DD70" wp14:editId="4AC5D3A0">
+              <wp:anchor distT="0" distB="0" distL="114300" distR="114300" simplePos="0" relativeHeight="251658240" behindDoc="0" locked="0" layoutInCell="1" allowOverlap="1" wp14:anchorId="68DB7083" wp14:editId="45784A73">
                 <wp:simplePos x="0" y="0"/>
                 <wp:positionH relativeFrom="column">
                   <wp:posOffset>123936</wp:posOffset>
@@ -543,7 +543,7 @@
                 <wp:extent cx="38134" cy="915222"/>
                 <wp:effectExtent l="0" t="0" r="0" b="0"/>
                 <wp:wrapSquare wrapText="bothSides"/>
-                <wp:docPr id="3918" name="Group 3918"/>
+                <wp:docPr id="4530" name="Group 4530"/>
                 <wp:cNvGraphicFramePr/>
                 <a:graphic xmlns:a="http://schemas.openxmlformats.org/drawingml/2006/main">
                   <a:graphicData uri="http://schemas.microsoft.com/office/word/2010/wordprocessingGroup">
@@ -1180,7 +1180,7 @@
           </mc:Choice>
           <mc:Fallback xmlns:a="http://schemas.openxmlformats.org/drawingml/2006/main">
             <w:pict>
-              <v:group id="Group 3918" style="width:3.0027pt;height:72.0647pt;position:absolute;mso-position-horizontal-relative:text;mso-position-horizontal:absolute;margin-left:9.75876pt;mso-position-vertical-relative:text;margin-top:3.14709pt;" coordsize="381,9152">
+              <v:group id="Group 4530" style="width:3.0027pt;height:72.0647pt;position:absolute;mso-position-horizontal-relative:text;mso-position-horizontal:absolute;margin-left:9.75876pt;mso-position-vertical-relative:text;margin-top:3.14709pt;" coordsize="381,9152">
                 <v:shape id="Shape 42" style="position:absolute;width:381;height:381;left:0;top:0;" coordsize="38134,38134" path="m19067,0c21596,0,24028,484,26364,1450c28700,2418,30762,3796,32550,5584c34337,7371,35715,9433,36683,11769c37650,14105,38134,16538,38134,19067c38134,21596,37650,24027,36683,26363c35715,28698,34337,30761,32550,32548c30762,34337,28700,35714,26364,36681c24028,37650,21596,38133,19067,38134c16539,38133,14107,37650,11770,36681c9435,35714,7373,34337,5585,32548c3797,30761,2419,28698,1451,26363c484,24027,0,21596,0,19067c0,16538,484,14105,1451,11769c2419,9433,3797,7371,5585,5584c7373,3796,9435,2418,11770,1450c14107,484,16539,0,19067,0x">
                   <v:stroke weight="0pt" endcap="flat" joinstyle="miter" miterlimit="10" on="false" color="#000000" opacity="0"/>
                   <v:fill on="true" color="#b5b5b5"/>
@@ -1319,10 +1319,10 @@
         <mc:AlternateContent>
           <mc:Choice Requires="wpg">
             <w:drawing>
-              <wp:inline distT="0" distB="0" distL="0" distR="0" wp14:anchorId="225474F9" wp14:editId="1D1831C0">
+              <wp:inline distT="0" distB="0" distL="0" distR="0" wp14:anchorId="32CCF718" wp14:editId="7C301AF9">
                 <wp:extent cx="38134" cy="38134"/>
                 <wp:effectExtent l="0" t="0" r="0" b="0"/>
-                <wp:docPr id="4474" name="Group 4474"/>
+                <wp:docPr id="4217" name="Group 4217"/>
                 <wp:cNvGraphicFramePr/>
                 <a:graphic xmlns:a="http://schemas.openxmlformats.org/drawingml/2006/main">
                   <a:graphicData uri="http://schemas.microsoft.com/office/word/2010/wordprocessingGroup">
@@ -1467,7 +1467,7 @@
           </mc:Choice>
           <mc:Fallback xmlns:a="http://schemas.openxmlformats.org/drawingml/2006/main">
             <w:pict>
-              <v:group id="Group 4474" style="width:3.0027pt;height:3.00269pt;mso-position-horizontal-relative:char;mso-position-vertical-relative:line" coordsize="381,381">
+              <v:group id="Group 4217" style="width:3.0027pt;height:3.00269pt;mso-position-horizontal-relative:char;mso-position-vertical-relative:line" coordsize="381,381">
                 <v:shape id="Shape 102" style="position:absolute;width:381;height:381;left:0;top:0;" coordsize="38134,38134" path="m19067,0c21596,0,24028,484,26364,1451c28700,2418,30762,3795,32550,5583c34337,7372,35715,9432,36683,11768c37650,14105,38134,16539,38134,19067c38134,21593,37650,24025,36683,26360c35715,28696,34337,30759,32550,32548c30762,34336,28700,35713,26364,36681c24028,37648,21596,38133,19067,38134c16539,38133,14107,37648,11770,36681c9435,35713,7373,34336,5585,32548c3797,30759,2419,28696,1451,26360c484,24025,0,21593,0,19067c0,16539,484,14105,1451,11768c2419,9432,3797,7372,5585,5583c7373,3795,9435,2418,11770,1451c14107,484,16539,0,19067,0x">
                   <v:stroke weight="0pt" endcap="flat" joinstyle="miter" miterlimit="10" on="false" color="#000000" opacity="0"/>
                   <v:fill on="true" color="#b5b5b5"/>
@@ -1502,10 +1502,10 @@
         <mc:AlternateContent>
           <mc:Choice Requires="wpg">
             <w:drawing>
-              <wp:inline distT="0" distB="0" distL="0" distR="0" wp14:anchorId="44395C8E" wp14:editId="67A08A33">
+              <wp:inline distT="0" distB="0" distL="0" distR="0" wp14:anchorId="5C87B8B1" wp14:editId="5DC5506A">
                 <wp:extent cx="38134" cy="38134"/>
                 <wp:effectExtent l="0" t="0" r="0" b="0"/>
-                <wp:docPr id="4475" name="Group 4475"/>
+                <wp:docPr id="4218" name="Group 4218"/>
                 <wp:cNvGraphicFramePr/>
                 <a:graphic xmlns:a="http://schemas.openxmlformats.org/drawingml/2006/main">
                   <a:graphicData uri="http://schemas.microsoft.com/office/word/2010/wordprocessingGroup">
@@ -1650,7 +1650,7 @@
           </mc:Choice>
           <mc:Fallback xmlns:a="http://schemas.openxmlformats.org/drawingml/2006/main">
             <w:pict>
-              <v:group id="Group 4475" style="width:3.0027pt;height:3.00269pt;mso-position-horizontal-relative:char;mso-position-vertical-relative:line" coordsize="381,381">
+              <v:group id="Group 4218" style="width:3.0027pt;height:3.00269pt;mso-position-horizontal-relative:char;mso-position-vertical-relative:line" coordsize="381,381">
                 <v:shape id="Shape 106" style="position:absolute;width:381;height:381;left:0;top:0;" coordsize="38134,38134" path="m19067,0c21596,0,24028,483,26364,1450c28700,2418,30762,3796,32550,5585c34337,7371,35715,9434,36683,11769c37650,14105,38134,16537,38134,19067c38134,21593,37650,24026,36683,26363c35715,28698,34337,30760,32550,32549c30762,34337,28700,35715,26364,36681c24028,37649,21596,38133,19067,38134c16539,38133,14107,37649,11770,36681c9435,35715,7373,34337,5585,32549c3797,30760,2419,28698,1451,26363c484,24026,0,21593,0,19067c0,16537,484,14105,1451,11769c2419,9434,3797,7371,5585,5585c7373,3796,9435,2418,11770,1450c14107,483,16539,0,19067,0x">
                   <v:stroke weight="0pt" endcap="flat" joinstyle="miter" miterlimit="10" on="false" color="#000000" opacity="0"/>
                   <v:fill on="true" color="#b5b5b5"/>
@@ -1685,10 +1685,10 @@
         <mc:AlternateContent>
           <mc:Choice Requires="wpg">
             <w:drawing>
-              <wp:inline distT="0" distB="0" distL="0" distR="0" wp14:anchorId="14E2C5D5" wp14:editId="5ACC4728">
+              <wp:inline distT="0" distB="0" distL="0" distR="0" wp14:anchorId="75AAE4D8" wp14:editId="381A39B7">
                 <wp:extent cx="38134" cy="38134"/>
                 <wp:effectExtent l="0" t="0" r="0" b="0"/>
-                <wp:docPr id="4476" name="Group 4476"/>
+                <wp:docPr id="4219" name="Group 4219"/>
                 <wp:cNvGraphicFramePr/>
                 <a:graphic xmlns:a="http://schemas.openxmlformats.org/drawingml/2006/main">
                   <a:graphicData uri="http://schemas.microsoft.com/office/word/2010/wordprocessingGroup">
@@ -1833,7 +1833,7 @@
           </mc:Choice>
           <mc:Fallback xmlns:a="http://schemas.openxmlformats.org/drawingml/2006/main">
             <w:pict>
-              <v:group id="Group 4476" style="width:3.0027pt;height:3.00269pt;mso-position-horizontal-relative:char;mso-position-vertical-relative:line" coordsize="381,381">
+              <v:group id="Group 4219" style="width:3.0027pt;height:3.00269pt;mso-position-horizontal-relative:char;mso-position-vertical-relative:line" coordsize="381,381">
                 <v:shape id="Shape 112" style="position:absolute;width:381;height:381;left:0;top:0;" coordsize="38134,38134" path="m19067,0c21596,0,24028,484,26364,1451c28700,2418,30762,3795,32550,5584c34337,7372,35715,9432,36683,11768c37650,14105,38134,16539,38134,19067c38134,21594,37650,24025,36683,26361c35715,28696,34337,30759,32550,32548c30762,34336,28700,35714,26364,36681c24028,37647,21596,38133,19067,38134c16539,38133,14107,37647,11770,36681c9435,35714,7373,34336,5585,32548c3797,30759,2419,28696,1451,26361c484,24025,0,21594,0,19067c0,16539,484,14105,1451,11768c2419,9432,3797,7372,5585,5584c7373,3795,9435,2418,11770,1451c14107,484,16539,0,19067,0x">
                   <v:stroke weight="0pt" endcap="flat" joinstyle="miter" miterlimit="10" on="false" color="#000000" opacity="0"/>
                   <v:fill on="true" color="#b5b5b5"/>
@@ -4080,7 +4080,7 @@
         <mc:AlternateContent>
           <mc:Choice Requires="wpg">
             <w:drawing>
-              <wp:anchor distT="0" distB="0" distL="114300" distR="114300" simplePos="0" relativeHeight="251659264" behindDoc="0" locked="0" layoutInCell="1" allowOverlap="1" wp14:anchorId="69D2AE02" wp14:editId="526A72D2">
+              <wp:anchor distT="0" distB="0" distL="114300" distR="114300" simplePos="0" relativeHeight="251659264" behindDoc="0" locked="0" layoutInCell="1" allowOverlap="1" wp14:anchorId="6124F613" wp14:editId="62011383">
                 <wp:simplePos x="0" y="0"/>
                 <wp:positionH relativeFrom="column">
                   <wp:posOffset>123936</wp:posOffset>
@@ -4511,7 +4511,7 @@
         <w:t>forest</w:t>
       </w:r>
       <w:r>
-        <w:t xml:space="preserve">and </w:t>
+        <w:t xml:space="preserve"> and </w:t>
       </w:r>
       <w:r>
         <w:rPr>
@@ -4582,7 +4582,7 @@
         <mc:AlternateContent>
           <mc:Choice Requires="wpg">
             <w:drawing>
-              <wp:inline distT="0" distB="0" distL="0" distR="0" wp14:anchorId="58C3B1F0" wp14:editId="668E213F">
+              <wp:inline distT="0" distB="0" distL="0" distR="0" wp14:anchorId="5E5675E9" wp14:editId="35F64602">
                 <wp:extent cx="38134" cy="38134"/>
                 <wp:effectExtent l="0" t="0" r="0" b="0"/>
                 <wp:docPr id="5362" name="Group 5362"/>
@@ -4776,7 +4776,7 @@
         <mc:AlternateContent>
           <mc:Choice Requires="wpg">
             <w:drawing>
-              <wp:inline distT="0" distB="0" distL="0" distR="0" wp14:anchorId="759E5EA7" wp14:editId="57A214AB">
+              <wp:inline distT="0" distB="0" distL="0" distR="0" wp14:anchorId="43E896D0" wp14:editId="4CEE8C78">
                 <wp:extent cx="38134" cy="38134"/>
                 <wp:effectExtent l="0" t="0" r="0" b="0"/>
                 <wp:docPr id="5363" name="Group 5363"/>

</xml_diff>